<commit_message>
Commit all these chnages
</commit_message>
<xml_diff>
--- a/templates/reference.docx
+++ b/templates/reference.docx
@@ -1,6 +1,6 @@
 
 <file path=word/document.xml><?xml version="1.0" encoding="utf-8"?>
-<w:document xmlns:wpc="http://schemas.microsoft.com/office/word/2010/wordprocessingCanvas" xmlns:cx="http://schemas.microsoft.com/office/drawing/2014/chartex" xmlns:cx1="http://schemas.microsoft.com/office/drawing/2015/9/8/chartex" xmlns:cx2="http://schemas.microsoft.com/office/drawing/2015/10/21/chartex" xmlns:cx3="http://schemas.microsoft.com/office/drawing/2016/5/9/chartex" xmlns:cx4="http://schemas.microsoft.com/office/drawing/2016/5/10/chartex" xmlns:cx5="http://schemas.microsoft.com/office/drawing/2016/5/11/chartex" xmlns:cx6="http://schemas.microsoft.com/office/drawing/2016/5/12/chartex" xmlns:cx7="http://schemas.microsoft.com/office/drawing/2016/5/13/chartex" xmlns:cx8="http://schemas.microsoft.com/office/drawing/2016/5/14/chartex" xmlns:mc="http://schemas.openxmlformats.org/markup-compatibility/2006" xmlns:aink="http://schemas.microsoft.com/office/drawing/2016/ink" xmlns:am3d="http://schemas.microsoft.com/office/drawing/2017/model3d" xmlns:o="urn:schemas-microsoft-com:office:office" xmlns:oel="http://schemas.microsoft.com/office/2019/extlst" xmlns:r="http://schemas.openxmlformats.org/officeDocument/2006/relationships" xmlns:m="http://schemas.openxmlformats.org/officeDocument/2006/math" xmlns:v="urn:schemas-microsoft-com:vml" xmlns:wp14="http://schemas.microsoft.com/office/word/2010/wordprocessingDrawing" xmlns:wp="http://schemas.openxmlformats.org/drawingml/2006/wordprocessingDrawing" xmlns:w10="urn:schemas-microsoft-com:office:word" xmlns:w="http://schemas.openxmlformats.org/wordprocessingml/2006/main" xmlns:w14="http://schemas.microsoft.com/office/word/2010/wordml" xmlns:w15="http://schemas.microsoft.com/office/word/2012/wordml" xmlns:w16cex="http://schemas.microsoft.com/office/word/2018/wordml/cex" xmlns:w16cid="http://schemas.microsoft.com/office/word/2016/wordml/cid" xmlns:w16="http://schemas.microsoft.com/office/word/2018/wordml" xmlns:w16sdtdh="http://schemas.microsoft.com/office/word/2020/wordml/sdtdatahash" xmlns:w16se="http://schemas.microsoft.com/office/word/2015/wordml/symex" xmlns:wpg="http://schemas.microsoft.com/office/word/2010/wordprocessingGroup" xmlns:wpi="http://schemas.microsoft.com/office/word/2010/wordprocessingInk" xmlns:wne="http://schemas.microsoft.com/office/word/2006/wordml" xmlns:wps="http://schemas.microsoft.com/office/word/2010/wordprocessingShape" mc:Ignorable="w14 w15 w16se w16cid w16 w16cex w16sdtdh wp14">
+<w:document xmlns:wpc="http://schemas.microsoft.com/office/word/2010/wordprocessingCanvas" xmlns:cx="http://schemas.microsoft.com/office/drawing/2014/chartex" xmlns:cx1="http://schemas.microsoft.com/office/drawing/2015/9/8/chartex" xmlns:cx2="http://schemas.microsoft.com/office/drawing/2015/10/21/chartex" xmlns:cx3="http://schemas.microsoft.com/office/drawing/2016/5/9/chartex" xmlns:cx4="http://schemas.microsoft.com/office/drawing/2016/5/10/chartex" xmlns:cx5="http://schemas.microsoft.com/office/drawing/2016/5/11/chartex" xmlns:cx6="http://schemas.microsoft.com/office/drawing/2016/5/12/chartex" xmlns:cx7="http://schemas.microsoft.com/office/drawing/2016/5/13/chartex" xmlns:cx8="http://schemas.microsoft.com/office/drawing/2016/5/14/chartex" xmlns:mc="http://schemas.openxmlformats.org/markup-compatibility/2006" xmlns:aink="http://schemas.microsoft.com/office/drawing/2016/ink" xmlns:am3d="http://schemas.microsoft.com/office/drawing/2017/model3d" xmlns:o="urn:schemas-microsoft-com:office:office" xmlns:oel="http://schemas.microsoft.com/office/2019/extlst" xmlns:r="http://schemas.openxmlformats.org/officeDocument/2006/relationships" xmlns:m="http://schemas.openxmlformats.org/officeDocument/2006/math" xmlns:v="urn:schemas-microsoft-com:vml" xmlns:wp14="http://schemas.microsoft.com/office/word/2010/wordprocessingDrawing" xmlns:wp="http://schemas.openxmlformats.org/drawingml/2006/wordprocessingDrawing" xmlns:w10="urn:schemas-microsoft-com:office:word" xmlns:w="http://schemas.openxmlformats.org/wordprocessingml/2006/main" xmlns:w14="http://schemas.microsoft.com/office/word/2010/wordml" xmlns:w15="http://schemas.microsoft.com/office/word/2012/wordml" xmlns:w16cex="http://schemas.microsoft.com/office/word/2018/wordml/cex" xmlns:w16cid="http://schemas.microsoft.com/office/word/2016/wordml/cid" xmlns:w16="http://schemas.microsoft.com/office/word/2018/wordml" xmlns:w16du="http://schemas.microsoft.com/office/word/2023/wordml/word16du" xmlns:w16sdtdh="http://schemas.microsoft.com/office/word/2020/wordml/sdtdatahash" xmlns:w16sdtfl="http://schemas.microsoft.com/office/word/2024/wordml/sdtformatlock" xmlns:w16se="http://schemas.microsoft.com/office/word/2015/wordml/symex" xmlns:wpg="http://schemas.microsoft.com/office/word/2010/wordprocessingGroup" xmlns:wpi="http://schemas.microsoft.com/office/word/2010/wordprocessingInk" xmlns:wne="http://schemas.microsoft.com/office/word/2006/wordml" xmlns:wps="http://schemas.microsoft.com/office/word/2010/wordprocessingShape" mc:Ignorable="w14 w15 w16se w16cid w16 w16cex w16sdtdh w16sdtfl w16du wp14">
   <w:body>
     <w:p>
       <w:pPr>
@@ -20,7 +20,15 @@
     </w:p>
     <w:p>
       <w:r>
-        <w:t>This is normal text under heading 1.</w:t>
+        <w:t xml:space="preserve">This is normal text under heading </w:t>
+      </w:r>
+      <w:proofErr w:type="gramStart"/>
+      <w:r>
+        <w:t>1</w:t>
+      </w:r>
+      <w:proofErr w:type="gramEnd"/>
+      <w:r>
+        <w:t>.</w:t>
       </w:r>
     </w:p>
     <w:p>
@@ -33,7 +41,15 @@
     </w:p>
     <w:p>
       <w:r>
-        <w:t>This is normal text under heading 2.</w:t>
+        <w:t xml:space="preserve">This is normal text under heading </w:t>
+      </w:r>
+      <w:proofErr w:type="gramStart"/>
+      <w:r>
+        <w:t>2</w:t>
+      </w:r>
+      <w:proofErr w:type="gramEnd"/>
+      <w:r>
+        <w:t>.</w:t>
       </w:r>
     </w:p>
     <w:p>
@@ -46,7 +62,15 @@
     </w:p>
     <w:p>
       <w:r>
-        <w:t xml:space="preserve">This is normal text with a </w:t>
+        <w:t xml:space="preserve">This is </w:t>
+      </w:r>
+      <w:proofErr w:type="gramStart"/>
+      <w:r>
+        <w:t>normal</w:t>
+      </w:r>
+      <w:proofErr w:type="gramEnd"/>
+      <w:r>
+        <w:t xml:space="preserve"> text with a </w:t>
       </w:r>
       <w:r>
         <w:rPr>
@@ -55,7 +79,11 @@
         <w:t>bold</w:t>
       </w:r>
       <w:r>
-        <w:t xml:space="preserve"> and an </w:t>
+        <w:t xml:space="preserve"> and </w:t>
+      </w:r>
+      <w:proofErr w:type="gramStart"/>
+      <w:r>
+        <w:t xml:space="preserve">an </w:t>
       </w:r>
       <w:r>
         <w:rPr>
@@ -63,6 +91,7 @@
         </w:rPr>
         <w:t>italic</w:t>
       </w:r>
+      <w:proofErr w:type="gramEnd"/>
       <w:r>
         <w:t xml:space="preserve"> word.</w:t>
       </w:r>
@@ -84,7 +113,7 @@
 </file>
 
 <file path=word/endnotes.xml><?xml version="1.0" encoding="utf-8"?>
-<w:endnotes xmlns:wpc="http://schemas.microsoft.com/office/word/2010/wordprocessingCanvas" xmlns:cx="http://schemas.microsoft.com/office/drawing/2014/chartex" xmlns:cx1="http://schemas.microsoft.com/office/drawing/2015/9/8/chartex" xmlns:cx2="http://schemas.microsoft.com/office/drawing/2015/10/21/chartex" xmlns:cx3="http://schemas.microsoft.com/office/drawing/2016/5/9/chartex" xmlns:cx4="http://schemas.microsoft.com/office/drawing/2016/5/10/chartex" xmlns:cx5="http://schemas.microsoft.com/office/drawing/2016/5/11/chartex" xmlns:cx6="http://schemas.microsoft.com/office/drawing/2016/5/12/chartex" xmlns:cx7="http://schemas.microsoft.com/office/drawing/2016/5/13/chartex" xmlns:cx8="http://schemas.microsoft.com/office/drawing/2016/5/14/chartex" xmlns:mc="http://schemas.openxmlformats.org/markup-compatibility/2006" xmlns:aink="http://schemas.microsoft.com/office/drawing/2016/ink" xmlns:am3d="http://schemas.microsoft.com/office/drawing/2017/model3d" xmlns:o="urn:schemas-microsoft-com:office:office" xmlns:oel="http://schemas.microsoft.com/office/2019/extlst" xmlns:r="http://schemas.openxmlformats.org/officeDocument/2006/relationships" xmlns:m="http://schemas.openxmlformats.org/officeDocument/2006/math" xmlns:v="urn:schemas-microsoft-com:vml" xmlns:wp14="http://schemas.microsoft.com/office/word/2010/wordprocessingDrawing" xmlns:wp="http://schemas.openxmlformats.org/drawingml/2006/wordprocessingDrawing" xmlns:w10="urn:schemas-microsoft-com:office:word" xmlns:w="http://schemas.openxmlformats.org/wordprocessingml/2006/main" xmlns:w14="http://schemas.microsoft.com/office/word/2010/wordml" xmlns:w15="http://schemas.microsoft.com/office/word/2012/wordml" xmlns:w16cex="http://schemas.microsoft.com/office/word/2018/wordml/cex" xmlns:w16cid="http://schemas.microsoft.com/office/word/2016/wordml/cid" xmlns:w16="http://schemas.microsoft.com/office/word/2018/wordml" xmlns:w16sdtdh="http://schemas.microsoft.com/office/word/2020/wordml/sdtdatahash" xmlns:w16se="http://schemas.microsoft.com/office/word/2015/wordml/symex" xmlns:wpg="http://schemas.microsoft.com/office/word/2010/wordprocessingGroup" xmlns:wpi="http://schemas.microsoft.com/office/word/2010/wordprocessingInk" xmlns:wne="http://schemas.microsoft.com/office/word/2006/wordml" xmlns:wps="http://schemas.microsoft.com/office/word/2010/wordprocessingShape" mc:Ignorable="w14 w15 w16se w16cid w16 w16cex w16sdtdh wp14">
+<w:endnotes xmlns:wpc="http://schemas.microsoft.com/office/word/2010/wordprocessingCanvas" xmlns:cx="http://schemas.microsoft.com/office/drawing/2014/chartex" xmlns:cx1="http://schemas.microsoft.com/office/drawing/2015/9/8/chartex" xmlns:cx2="http://schemas.microsoft.com/office/drawing/2015/10/21/chartex" xmlns:cx3="http://schemas.microsoft.com/office/drawing/2016/5/9/chartex" xmlns:cx4="http://schemas.microsoft.com/office/drawing/2016/5/10/chartex" xmlns:cx5="http://schemas.microsoft.com/office/drawing/2016/5/11/chartex" xmlns:cx6="http://schemas.microsoft.com/office/drawing/2016/5/12/chartex" xmlns:cx7="http://schemas.microsoft.com/office/drawing/2016/5/13/chartex" xmlns:cx8="http://schemas.microsoft.com/office/drawing/2016/5/14/chartex" xmlns:mc="http://schemas.openxmlformats.org/markup-compatibility/2006" xmlns:aink="http://schemas.microsoft.com/office/drawing/2016/ink" xmlns:am3d="http://schemas.microsoft.com/office/drawing/2017/model3d" xmlns:o="urn:schemas-microsoft-com:office:office" xmlns:oel="http://schemas.microsoft.com/office/2019/extlst" xmlns:r="http://schemas.openxmlformats.org/officeDocument/2006/relationships" xmlns:m="http://schemas.openxmlformats.org/officeDocument/2006/math" xmlns:v="urn:schemas-microsoft-com:vml" xmlns:wp14="http://schemas.microsoft.com/office/word/2010/wordprocessingDrawing" xmlns:wp="http://schemas.openxmlformats.org/drawingml/2006/wordprocessingDrawing" xmlns:w10="urn:schemas-microsoft-com:office:word" xmlns:w="http://schemas.openxmlformats.org/wordprocessingml/2006/main" xmlns:w14="http://schemas.microsoft.com/office/word/2010/wordml" xmlns:w15="http://schemas.microsoft.com/office/word/2012/wordml" xmlns:w16cex="http://schemas.microsoft.com/office/word/2018/wordml/cex" xmlns:w16cid="http://schemas.microsoft.com/office/word/2016/wordml/cid" xmlns:w16="http://schemas.microsoft.com/office/word/2018/wordml" xmlns:w16du="http://schemas.microsoft.com/office/word/2023/wordml/word16du" xmlns:w16sdtdh="http://schemas.microsoft.com/office/word/2020/wordml/sdtdatahash" xmlns:w16sdtfl="http://schemas.microsoft.com/office/word/2024/wordml/sdtformatlock" xmlns:w16se="http://schemas.microsoft.com/office/word/2015/wordml/symex" xmlns:wpg="http://schemas.microsoft.com/office/word/2010/wordprocessingGroup" xmlns:wpi="http://schemas.microsoft.com/office/word/2010/wordprocessingInk" xmlns:wne="http://schemas.microsoft.com/office/word/2006/wordml" xmlns:wps="http://schemas.microsoft.com/office/word/2010/wordprocessingShape" mc:Ignorable="w14 w15 w16se w16cid w16 w16cex w16sdtdh w16sdtfl w16du wp14">
   <w:endnote w:type="separator" w:id="-1">
     <w:p>
       <w:pPr>
@@ -109,7 +138,7 @@
 </file>
 
 <file path=word/footer1.xml><?xml version="1.0" encoding="utf-8"?>
-<w:ftr xmlns:wpc="http://schemas.microsoft.com/office/word/2010/wordprocessingCanvas" xmlns:cx="http://schemas.microsoft.com/office/drawing/2014/chartex" xmlns:cx1="http://schemas.microsoft.com/office/drawing/2015/9/8/chartex" xmlns:cx2="http://schemas.microsoft.com/office/drawing/2015/10/21/chartex" xmlns:cx3="http://schemas.microsoft.com/office/drawing/2016/5/9/chartex" xmlns:cx4="http://schemas.microsoft.com/office/drawing/2016/5/10/chartex" xmlns:cx5="http://schemas.microsoft.com/office/drawing/2016/5/11/chartex" xmlns:cx6="http://schemas.microsoft.com/office/drawing/2016/5/12/chartex" xmlns:cx7="http://schemas.microsoft.com/office/drawing/2016/5/13/chartex" xmlns:cx8="http://schemas.microsoft.com/office/drawing/2016/5/14/chartex" xmlns:mc="http://schemas.openxmlformats.org/markup-compatibility/2006" xmlns:aink="http://schemas.microsoft.com/office/drawing/2016/ink" xmlns:am3d="http://schemas.microsoft.com/office/drawing/2017/model3d" xmlns:o="urn:schemas-microsoft-com:office:office" xmlns:oel="http://schemas.microsoft.com/office/2019/extlst" xmlns:r="http://schemas.openxmlformats.org/officeDocument/2006/relationships" xmlns:m="http://schemas.openxmlformats.org/officeDocument/2006/math" xmlns:v="urn:schemas-microsoft-com:vml" xmlns:wp14="http://schemas.microsoft.com/office/word/2010/wordprocessingDrawing" xmlns:wp="http://schemas.openxmlformats.org/drawingml/2006/wordprocessingDrawing" xmlns:w10="urn:schemas-microsoft-com:office:word" xmlns:w="http://schemas.openxmlformats.org/wordprocessingml/2006/main" xmlns:w14="http://schemas.microsoft.com/office/word/2010/wordml" xmlns:w15="http://schemas.microsoft.com/office/word/2012/wordml" xmlns:w16cex="http://schemas.microsoft.com/office/word/2018/wordml/cex" xmlns:w16cid="http://schemas.microsoft.com/office/word/2016/wordml/cid" xmlns:w16="http://schemas.microsoft.com/office/word/2018/wordml" xmlns:w16sdtdh="http://schemas.microsoft.com/office/word/2020/wordml/sdtdatahash" xmlns:w16se="http://schemas.microsoft.com/office/word/2015/wordml/symex" xmlns:wpg="http://schemas.microsoft.com/office/word/2010/wordprocessingGroup" xmlns:wpi="http://schemas.microsoft.com/office/word/2010/wordprocessingInk" xmlns:wne="http://schemas.microsoft.com/office/word/2006/wordml" xmlns:wps="http://schemas.microsoft.com/office/word/2010/wordprocessingShape" mc:Ignorable="w14 w15 w16se w16cid w16 w16cex w16sdtdh wp14">
+<w:ftr xmlns:wpc="http://schemas.microsoft.com/office/word/2010/wordprocessingCanvas" xmlns:cx="http://schemas.microsoft.com/office/drawing/2014/chartex" xmlns:cx1="http://schemas.microsoft.com/office/drawing/2015/9/8/chartex" xmlns:cx2="http://schemas.microsoft.com/office/drawing/2015/10/21/chartex" xmlns:cx3="http://schemas.microsoft.com/office/drawing/2016/5/9/chartex" xmlns:cx4="http://schemas.microsoft.com/office/drawing/2016/5/10/chartex" xmlns:cx5="http://schemas.microsoft.com/office/drawing/2016/5/11/chartex" xmlns:cx6="http://schemas.microsoft.com/office/drawing/2016/5/12/chartex" xmlns:cx7="http://schemas.microsoft.com/office/drawing/2016/5/13/chartex" xmlns:cx8="http://schemas.microsoft.com/office/drawing/2016/5/14/chartex" xmlns:mc="http://schemas.openxmlformats.org/markup-compatibility/2006" xmlns:aink="http://schemas.microsoft.com/office/drawing/2016/ink" xmlns:am3d="http://schemas.microsoft.com/office/drawing/2017/model3d" xmlns:o="urn:schemas-microsoft-com:office:office" xmlns:oel="http://schemas.microsoft.com/office/2019/extlst" xmlns:r="http://schemas.openxmlformats.org/officeDocument/2006/relationships" xmlns:m="http://schemas.openxmlformats.org/officeDocument/2006/math" xmlns:v="urn:schemas-microsoft-com:vml" xmlns:wp14="http://schemas.microsoft.com/office/word/2010/wordprocessingDrawing" xmlns:wp="http://schemas.openxmlformats.org/drawingml/2006/wordprocessingDrawing" xmlns:w10="urn:schemas-microsoft-com:office:word" xmlns:w="http://schemas.openxmlformats.org/wordprocessingml/2006/main" xmlns:w14="http://schemas.microsoft.com/office/word/2010/wordml" xmlns:w15="http://schemas.microsoft.com/office/word/2012/wordml" xmlns:w16cex="http://schemas.microsoft.com/office/word/2018/wordml/cex" xmlns:w16cid="http://schemas.microsoft.com/office/word/2016/wordml/cid" xmlns:w16="http://schemas.microsoft.com/office/word/2018/wordml" xmlns:w16du="http://schemas.microsoft.com/office/word/2023/wordml/word16du" xmlns:w16sdtdh="http://schemas.microsoft.com/office/word/2020/wordml/sdtdatahash" xmlns:w16sdtfl="http://schemas.microsoft.com/office/word/2024/wordml/sdtformatlock" xmlns:w16se="http://schemas.microsoft.com/office/word/2015/wordml/symex" xmlns:wpg="http://schemas.microsoft.com/office/word/2010/wordprocessingGroup" xmlns:wpi="http://schemas.microsoft.com/office/word/2010/wordprocessingInk" xmlns:wne="http://schemas.microsoft.com/office/word/2006/wordml" xmlns:wps="http://schemas.microsoft.com/office/word/2010/wordprocessingShape" mc:Ignorable="w14 w15 w16se w16cid w16 w16cex w16sdtdh w16sdtfl w16du wp14">
   <w:p>
     <w:pPr>
       <w:pStyle w:val="Footer"/>
@@ -119,7 +148,7 @@
 </file>
 
 <file path=word/footer2.xml><?xml version="1.0" encoding="utf-8"?>
-<w:ftr xmlns:wpc="http://schemas.microsoft.com/office/word/2010/wordprocessingCanvas" xmlns:cx="http://schemas.microsoft.com/office/drawing/2014/chartex" xmlns:cx1="http://schemas.microsoft.com/office/drawing/2015/9/8/chartex" xmlns:cx2="http://schemas.microsoft.com/office/drawing/2015/10/21/chartex" xmlns:cx3="http://schemas.microsoft.com/office/drawing/2016/5/9/chartex" xmlns:cx4="http://schemas.microsoft.com/office/drawing/2016/5/10/chartex" xmlns:cx5="http://schemas.microsoft.com/office/drawing/2016/5/11/chartex" xmlns:cx6="http://schemas.microsoft.com/office/drawing/2016/5/12/chartex" xmlns:cx7="http://schemas.microsoft.com/office/drawing/2016/5/13/chartex" xmlns:cx8="http://schemas.microsoft.com/office/drawing/2016/5/14/chartex" xmlns:mc="http://schemas.openxmlformats.org/markup-compatibility/2006" xmlns:aink="http://schemas.microsoft.com/office/drawing/2016/ink" xmlns:am3d="http://schemas.microsoft.com/office/drawing/2017/model3d" xmlns:o="urn:schemas-microsoft-com:office:office" xmlns:oel="http://schemas.microsoft.com/office/2019/extlst" xmlns:r="http://schemas.openxmlformats.org/officeDocument/2006/relationships" xmlns:m="http://schemas.openxmlformats.org/officeDocument/2006/math" xmlns:v="urn:schemas-microsoft-com:vml" xmlns:wp14="http://schemas.microsoft.com/office/word/2010/wordprocessingDrawing" xmlns:wp="http://schemas.openxmlformats.org/drawingml/2006/wordprocessingDrawing" xmlns:w10="urn:schemas-microsoft-com:office:word" xmlns:w="http://schemas.openxmlformats.org/wordprocessingml/2006/main" xmlns:w14="http://schemas.microsoft.com/office/word/2010/wordml" xmlns:w15="http://schemas.microsoft.com/office/word/2012/wordml" xmlns:w16cex="http://schemas.microsoft.com/office/word/2018/wordml/cex" xmlns:w16cid="http://schemas.microsoft.com/office/word/2016/wordml/cid" xmlns:w16="http://schemas.microsoft.com/office/word/2018/wordml" xmlns:w16sdtdh="http://schemas.microsoft.com/office/word/2020/wordml/sdtdatahash" xmlns:w16se="http://schemas.microsoft.com/office/word/2015/wordml/symex" xmlns:wpg="http://schemas.microsoft.com/office/word/2010/wordprocessingGroup" xmlns:wpi="http://schemas.microsoft.com/office/word/2010/wordprocessingInk" xmlns:wne="http://schemas.microsoft.com/office/word/2006/wordml" xmlns:wps="http://schemas.microsoft.com/office/word/2010/wordprocessingShape" mc:Ignorable="w14 w15 w16se w16cid w16 w16cex w16sdtdh wp14">
+<w:ftr xmlns:wpc="http://schemas.microsoft.com/office/word/2010/wordprocessingCanvas" xmlns:cx="http://schemas.microsoft.com/office/drawing/2014/chartex" xmlns:cx1="http://schemas.microsoft.com/office/drawing/2015/9/8/chartex" xmlns:cx2="http://schemas.microsoft.com/office/drawing/2015/10/21/chartex" xmlns:cx3="http://schemas.microsoft.com/office/drawing/2016/5/9/chartex" xmlns:cx4="http://schemas.microsoft.com/office/drawing/2016/5/10/chartex" xmlns:cx5="http://schemas.microsoft.com/office/drawing/2016/5/11/chartex" xmlns:cx6="http://schemas.microsoft.com/office/drawing/2016/5/12/chartex" xmlns:cx7="http://schemas.microsoft.com/office/drawing/2016/5/13/chartex" xmlns:cx8="http://schemas.microsoft.com/office/drawing/2016/5/14/chartex" xmlns:mc="http://schemas.openxmlformats.org/markup-compatibility/2006" xmlns:aink="http://schemas.microsoft.com/office/drawing/2016/ink" xmlns:am3d="http://schemas.microsoft.com/office/drawing/2017/model3d" xmlns:o="urn:schemas-microsoft-com:office:office" xmlns:oel="http://schemas.microsoft.com/office/2019/extlst" xmlns:r="http://schemas.openxmlformats.org/officeDocument/2006/relationships" xmlns:m="http://schemas.openxmlformats.org/officeDocument/2006/math" xmlns:v="urn:schemas-microsoft-com:vml" xmlns:wp14="http://schemas.microsoft.com/office/word/2010/wordprocessingDrawing" xmlns:wp="http://schemas.openxmlformats.org/drawingml/2006/wordprocessingDrawing" xmlns:w10="urn:schemas-microsoft-com:office:word" xmlns:w="http://schemas.openxmlformats.org/wordprocessingml/2006/main" xmlns:w14="http://schemas.microsoft.com/office/word/2010/wordml" xmlns:w15="http://schemas.microsoft.com/office/word/2012/wordml" xmlns:w16cex="http://schemas.microsoft.com/office/word/2018/wordml/cex" xmlns:w16cid="http://schemas.microsoft.com/office/word/2016/wordml/cid" xmlns:w16="http://schemas.microsoft.com/office/word/2018/wordml" xmlns:w16du="http://schemas.microsoft.com/office/word/2023/wordml/word16du" xmlns:w16sdtdh="http://schemas.microsoft.com/office/word/2020/wordml/sdtdatahash" xmlns:w16sdtfl="http://schemas.microsoft.com/office/word/2024/wordml/sdtformatlock" xmlns:w16se="http://schemas.microsoft.com/office/word/2015/wordml/symex" xmlns:wpg="http://schemas.microsoft.com/office/word/2010/wordprocessingGroup" xmlns:wpi="http://schemas.microsoft.com/office/word/2010/wordprocessingInk" xmlns:wne="http://schemas.microsoft.com/office/word/2006/wordml" xmlns:wps="http://schemas.microsoft.com/office/word/2010/wordprocessingShape" mc:Ignorable="w14 w15 w16se w16cid w16 w16cex w16sdtdh w16sdtfl w16du wp14">
   <w:p>
     <w:pPr>
       <w:pStyle w:val="Footer"/>
@@ -129,7 +158,7 @@
 </file>
 
 <file path=word/footer3.xml><?xml version="1.0" encoding="utf-8"?>
-<w:ftr xmlns:wpc="http://schemas.microsoft.com/office/word/2010/wordprocessingCanvas" xmlns:cx="http://schemas.microsoft.com/office/drawing/2014/chartex" xmlns:cx1="http://schemas.microsoft.com/office/drawing/2015/9/8/chartex" xmlns:cx2="http://schemas.microsoft.com/office/drawing/2015/10/21/chartex" xmlns:cx3="http://schemas.microsoft.com/office/drawing/2016/5/9/chartex" xmlns:cx4="http://schemas.microsoft.com/office/drawing/2016/5/10/chartex" xmlns:cx5="http://schemas.microsoft.com/office/drawing/2016/5/11/chartex" xmlns:cx6="http://schemas.microsoft.com/office/drawing/2016/5/12/chartex" xmlns:cx7="http://schemas.microsoft.com/office/drawing/2016/5/13/chartex" xmlns:cx8="http://schemas.microsoft.com/office/drawing/2016/5/14/chartex" xmlns:mc="http://schemas.openxmlformats.org/markup-compatibility/2006" xmlns:aink="http://schemas.microsoft.com/office/drawing/2016/ink" xmlns:am3d="http://schemas.microsoft.com/office/drawing/2017/model3d" xmlns:o="urn:schemas-microsoft-com:office:office" xmlns:oel="http://schemas.microsoft.com/office/2019/extlst" xmlns:r="http://schemas.openxmlformats.org/officeDocument/2006/relationships" xmlns:m="http://schemas.openxmlformats.org/officeDocument/2006/math" xmlns:v="urn:schemas-microsoft-com:vml" xmlns:wp14="http://schemas.microsoft.com/office/word/2010/wordprocessingDrawing" xmlns:wp="http://schemas.openxmlformats.org/drawingml/2006/wordprocessingDrawing" xmlns:w10="urn:schemas-microsoft-com:office:word" xmlns:w="http://schemas.openxmlformats.org/wordprocessingml/2006/main" xmlns:w14="http://schemas.microsoft.com/office/word/2010/wordml" xmlns:w15="http://schemas.microsoft.com/office/word/2012/wordml" xmlns:w16cex="http://schemas.microsoft.com/office/word/2018/wordml/cex" xmlns:w16cid="http://schemas.microsoft.com/office/word/2016/wordml/cid" xmlns:w16="http://schemas.microsoft.com/office/word/2018/wordml" xmlns:w16sdtdh="http://schemas.microsoft.com/office/word/2020/wordml/sdtdatahash" xmlns:w16se="http://schemas.microsoft.com/office/word/2015/wordml/symex" xmlns:wpg="http://schemas.microsoft.com/office/word/2010/wordprocessingGroup" xmlns:wpi="http://schemas.microsoft.com/office/word/2010/wordprocessingInk" xmlns:wne="http://schemas.microsoft.com/office/word/2006/wordml" xmlns:wps="http://schemas.microsoft.com/office/word/2010/wordprocessingShape" mc:Ignorable="w14 w15 w16se w16cid w16 w16cex w16sdtdh wp14">
+<w:ftr xmlns:wpc="http://schemas.microsoft.com/office/word/2010/wordprocessingCanvas" xmlns:cx="http://schemas.microsoft.com/office/drawing/2014/chartex" xmlns:cx1="http://schemas.microsoft.com/office/drawing/2015/9/8/chartex" xmlns:cx2="http://schemas.microsoft.com/office/drawing/2015/10/21/chartex" xmlns:cx3="http://schemas.microsoft.com/office/drawing/2016/5/9/chartex" xmlns:cx4="http://schemas.microsoft.com/office/drawing/2016/5/10/chartex" xmlns:cx5="http://schemas.microsoft.com/office/drawing/2016/5/11/chartex" xmlns:cx6="http://schemas.microsoft.com/office/drawing/2016/5/12/chartex" xmlns:cx7="http://schemas.microsoft.com/office/drawing/2016/5/13/chartex" xmlns:cx8="http://schemas.microsoft.com/office/drawing/2016/5/14/chartex" xmlns:mc="http://schemas.openxmlformats.org/markup-compatibility/2006" xmlns:aink="http://schemas.microsoft.com/office/drawing/2016/ink" xmlns:am3d="http://schemas.microsoft.com/office/drawing/2017/model3d" xmlns:o="urn:schemas-microsoft-com:office:office" xmlns:oel="http://schemas.microsoft.com/office/2019/extlst" xmlns:r="http://schemas.openxmlformats.org/officeDocument/2006/relationships" xmlns:m="http://schemas.openxmlformats.org/officeDocument/2006/math" xmlns:v="urn:schemas-microsoft-com:vml" xmlns:wp14="http://schemas.microsoft.com/office/word/2010/wordprocessingDrawing" xmlns:wp="http://schemas.openxmlformats.org/drawingml/2006/wordprocessingDrawing" xmlns:w10="urn:schemas-microsoft-com:office:word" xmlns:w="http://schemas.openxmlformats.org/wordprocessingml/2006/main" xmlns:w14="http://schemas.microsoft.com/office/word/2010/wordml" xmlns:w15="http://schemas.microsoft.com/office/word/2012/wordml" xmlns:w16cex="http://schemas.microsoft.com/office/word/2018/wordml/cex" xmlns:w16cid="http://schemas.microsoft.com/office/word/2016/wordml/cid" xmlns:w16="http://schemas.microsoft.com/office/word/2018/wordml" xmlns:w16du="http://schemas.microsoft.com/office/word/2023/wordml/word16du" xmlns:w16sdtdh="http://schemas.microsoft.com/office/word/2020/wordml/sdtdatahash" xmlns:w16sdtfl="http://schemas.microsoft.com/office/word/2024/wordml/sdtformatlock" xmlns:w16se="http://schemas.microsoft.com/office/word/2015/wordml/symex" xmlns:wpg="http://schemas.microsoft.com/office/word/2010/wordprocessingGroup" xmlns:wpi="http://schemas.microsoft.com/office/word/2010/wordprocessingInk" xmlns:wne="http://schemas.microsoft.com/office/word/2006/wordml" xmlns:wps="http://schemas.microsoft.com/office/word/2010/wordprocessingShape" mc:Ignorable="w14 w15 w16se w16cid w16 w16cex w16sdtdh w16sdtfl w16du wp14">
   <w:p>
     <w:pPr>
       <w:pStyle w:val="Footer"/>
@@ -139,7 +168,7 @@
 </file>
 
 <file path=word/footnotes.xml><?xml version="1.0" encoding="utf-8"?>
-<w:footnotes xmlns:wpc="http://schemas.microsoft.com/office/word/2010/wordprocessingCanvas" xmlns:cx="http://schemas.microsoft.com/office/drawing/2014/chartex" xmlns:cx1="http://schemas.microsoft.com/office/drawing/2015/9/8/chartex" xmlns:cx2="http://schemas.microsoft.com/office/drawing/2015/10/21/chartex" xmlns:cx3="http://schemas.microsoft.com/office/drawing/2016/5/9/chartex" xmlns:cx4="http://schemas.microsoft.com/office/drawing/2016/5/10/chartex" xmlns:cx5="http://schemas.microsoft.com/office/drawing/2016/5/11/chartex" xmlns:cx6="http://schemas.microsoft.com/office/drawing/2016/5/12/chartex" xmlns:cx7="http://schemas.microsoft.com/office/drawing/2016/5/13/chartex" xmlns:cx8="http://schemas.microsoft.com/office/drawing/2016/5/14/chartex" xmlns:mc="http://schemas.openxmlformats.org/markup-compatibility/2006" xmlns:aink="http://schemas.microsoft.com/office/drawing/2016/ink" xmlns:am3d="http://schemas.microsoft.com/office/drawing/2017/model3d" xmlns:o="urn:schemas-microsoft-com:office:office" xmlns:oel="http://schemas.microsoft.com/office/2019/extlst" xmlns:r="http://schemas.openxmlformats.org/officeDocument/2006/relationships" xmlns:m="http://schemas.openxmlformats.org/officeDocument/2006/math" xmlns:v="urn:schemas-microsoft-com:vml" xmlns:wp14="http://schemas.microsoft.com/office/word/2010/wordprocessingDrawing" xmlns:wp="http://schemas.openxmlformats.org/drawingml/2006/wordprocessingDrawing" xmlns:w10="urn:schemas-microsoft-com:office:word" xmlns:w="http://schemas.openxmlformats.org/wordprocessingml/2006/main" xmlns:w14="http://schemas.microsoft.com/office/word/2010/wordml" xmlns:w15="http://schemas.microsoft.com/office/word/2012/wordml" xmlns:w16cex="http://schemas.microsoft.com/office/word/2018/wordml/cex" xmlns:w16cid="http://schemas.microsoft.com/office/word/2016/wordml/cid" xmlns:w16="http://schemas.microsoft.com/office/word/2018/wordml" xmlns:w16sdtdh="http://schemas.microsoft.com/office/word/2020/wordml/sdtdatahash" xmlns:w16se="http://schemas.microsoft.com/office/word/2015/wordml/symex" xmlns:wpg="http://schemas.microsoft.com/office/word/2010/wordprocessingGroup" xmlns:wpi="http://schemas.microsoft.com/office/word/2010/wordprocessingInk" xmlns:wne="http://schemas.microsoft.com/office/word/2006/wordml" xmlns:wps="http://schemas.microsoft.com/office/word/2010/wordprocessingShape" mc:Ignorable="w14 w15 w16se w16cid w16 w16cex w16sdtdh wp14">
+<w:footnotes xmlns:wpc="http://schemas.microsoft.com/office/word/2010/wordprocessingCanvas" xmlns:cx="http://schemas.microsoft.com/office/drawing/2014/chartex" xmlns:cx1="http://schemas.microsoft.com/office/drawing/2015/9/8/chartex" xmlns:cx2="http://schemas.microsoft.com/office/drawing/2015/10/21/chartex" xmlns:cx3="http://schemas.microsoft.com/office/drawing/2016/5/9/chartex" xmlns:cx4="http://schemas.microsoft.com/office/drawing/2016/5/10/chartex" xmlns:cx5="http://schemas.microsoft.com/office/drawing/2016/5/11/chartex" xmlns:cx6="http://schemas.microsoft.com/office/drawing/2016/5/12/chartex" xmlns:cx7="http://schemas.microsoft.com/office/drawing/2016/5/13/chartex" xmlns:cx8="http://schemas.microsoft.com/office/drawing/2016/5/14/chartex" xmlns:mc="http://schemas.openxmlformats.org/markup-compatibility/2006" xmlns:aink="http://schemas.microsoft.com/office/drawing/2016/ink" xmlns:am3d="http://schemas.microsoft.com/office/drawing/2017/model3d" xmlns:o="urn:schemas-microsoft-com:office:office" xmlns:oel="http://schemas.microsoft.com/office/2019/extlst" xmlns:r="http://schemas.openxmlformats.org/officeDocument/2006/relationships" xmlns:m="http://schemas.openxmlformats.org/officeDocument/2006/math" xmlns:v="urn:schemas-microsoft-com:vml" xmlns:wp14="http://schemas.microsoft.com/office/word/2010/wordprocessingDrawing" xmlns:wp="http://schemas.openxmlformats.org/drawingml/2006/wordprocessingDrawing" xmlns:w10="urn:schemas-microsoft-com:office:word" xmlns:w="http://schemas.openxmlformats.org/wordprocessingml/2006/main" xmlns:w14="http://schemas.microsoft.com/office/word/2010/wordml" xmlns:w15="http://schemas.microsoft.com/office/word/2012/wordml" xmlns:w16cex="http://schemas.microsoft.com/office/word/2018/wordml/cex" xmlns:w16cid="http://schemas.microsoft.com/office/word/2016/wordml/cid" xmlns:w16="http://schemas.microsoft.com/office/word/2018/wordml" xmlns:w16du="http://schemas.microsoft.com/office/word/2023/wordml/word16du" xmlns:w16sdtdh="http://schemas.microsoft.com/office/word/2020/wordml/sdtdatahash" xmlns:w16sdtfl="http://schemas.microsoft.com/office/word/2024/wordml/sdtformatlock" xmlns:w16se="http://schemas.microsoft.com/office/word/2015/wordml/symex" xmlns:wpg="http://schemas.microsoft.com/office/word/2010/wordprocessingGroup" xmlns:wpi="http://schemas.microsoft.com/office/word/2010/wordprocessingInk" xmlns:wne="http://schemas.microsoft.com/office/word/2006/wordml" xmlns:wps="http://schemas.microsoft.com/office/word/2010/wordprocessingShape" mc:Ignorable="w14 w15 w16se w16cid w16 w16cex w16sdtdh w16sdtfl w16du wp14">
   <w:footnote w:type="separator" w:id="-1">
     <w:p>
       <w:pPr>
@@ -164,7 +193,7 @@
 </file>
 
 <file path=word/header1.xml><?xml version="1.0" encoding="utf-8"?>
-<w:hdr xmlns:wpc="http://schemas.microsoft.com/office/word/2010/wordprocessingCanvas" xmlns:cx="http://schemas.microsoft.com/office/drawing/2014/chartex" xmlns:cx1="http://schemas.microsoft.com/office/drawing/2015/9/8/chartex" xmlns:cx2="http://schemas.microsoft.com/office/drawing/2015/10/21/chartex" xmlns:cx3="http://schemas.microsoft.com/office/drawing/2016/5/9/chartex" xmlns:cx4="http://schemas.microsoft.com/office/drawing/2016/5/10/chartex" xmlns:cx5="http://schemas.microsoft.com/office/drawing/2016/5/11/chartex" xmlns:cx6="http://schemas.microsoft.com/office/drawing/2016/5/12/chartex" xmlns:cx7="http://schemas.microsoft.com/office/drawing/2016/5/13/chartex" xmlns:cx8="http://schemas.microsoft.com/office/drawing/2016/5/14/chartex" xmlns:mc="http://schemas.openxmlformats.org/markup-compatibility/2006" xmlns:aink="http://schemas.microsoft.com/office/drawing/2016/ink" xmlns:am3d="http://schemas.microsoft.com/office/drawing/2017/model3d" xmlns:o="urn:schemas-microsoft-com:office:office" xmlns:oel="http://schemas.microsoft.com/office/2019/extlst" xmlns:r="http://schemas.openxmlformats.org/officeDocument/2006/relationships" xmlns:m="http://schemas.openxmlformats.org/officeDocument/2006/math" xmlns:v="urn:schemas-microsoft-com:vml" xmlns:wp14="http://schemas.microsoft.com/office/word/2010/wordprocessingDrawing" xmlns:wp="http://schemas.openxmlformats.org/drawingml/2006/wordprocessingDrawing" xmlns:w10="urn:schemas-microsoft-com:office:word" xmlns:w="http://schemas.openxmlformats.org/wordprocessingml/2006/main" xmlns:w14="http://schemas.microsoft.com/office/word/2010/wordml" xmlns:w15="http://schemas.microsoft.com/office/word/2012/wordml" xmlns:w16cex="http://schemas.microsoft.com/office/word/2018/wordml/cex" xmlns:w16cid="http://schemas.microsoft.com/office/word/2016/wordml/cid" xmlns:w16="http://schemas.microsoft.com/office/word/2018/wordml" xmlns:w16sdtdh="http://schemas.microsoft.com/office/word/2020/wordml/sdtdatahash" xmlns:w16se="http://schemas.microsoft.com/office/word/2015/wordml/symex" xmlns:wpg="http://schemas.microsoft.com/office/word/2010/wordprocessingGroup" xmlns:wpi="http://schemas.microsoft.com/office/word/2010/wordprocessingInk" xmlns:wne="http://schemas.microsoft.com/office/word/2006/wordml" xmlns:wps="http://schemas.microsoft.com/office/word/2010/wordprocessingShape" mc:Ignorable="w14 w15 w16se w16cid w16 w16cex w16sdtdh wp14">
+<w:hdr xmlns:wpc="http://schemas.microsoft.com/office/word/2010/wordprocessingCanvas" xmlns:cx="http://schemas.microsoft.com/office/drawing/2014/chartex" xmlns:cx1="http://schemas.microsoft.com/office/drawing/2015/9/8/chartex" xmlns:cx2="http://schemas.microsoft.com/office/drawing/2015/10/21/chartex" xmlns:cx3="http://schemas.microsoft.com/office/drawing/2016/5/9/chartex" xmlns:cx4="http://schemas.microsoft.com/office/drawing/2016/5/10/chartex" xmlns:cx5="http://schemas.microsoft.com/office/drawing/2016/5/11/chartex" xmlns:cx6="http://schemas.microsoft.com/office/drawing/2016/5/12/chartex" xmlns:cx7="http://schemas.microsoft.com/office/drawing/2016/5/13/chartex" xmlns:cx8="http://schemas.microsoft.com/office/drawing/2016/5/14/chartex" xmlns:mc="http://schemas.openxmlformats.org/markup-compatibility/2006" xmlns:aink="http://schemas.microsoft.com/office/drawing/2016/ink" xmlns:am3d="http://schemas.microsoft.com/office/drawing/2017/model3d" xmlns:o="urn:schemas-microsoft-com:office:office" xmlns:oel="http://schemas.microsoft.com/office/2019/extlst" xmlns:r="http://schemas.openxmlformats.org/officeDocument/2006/relationships" xmlns:m="http://schemas.openxmlformats.org/officeDocument/2006/math" xmlns:v="urn:schemas-microsoft-com:vml" xmlns:wp14="http://schemas.microsoft.com/office/word/2010/wordprocessingDrawing" xmlns:wp="http://schemas.openxmlformats.org/drawingml/2006/wordprocessingDrawing" xmlns:w10="urn:schemas-microsoft-com:office:word" xmlns:w="http://schemas.openxmlformats.org/wordprocessingml/2006/main" xmlns:w14="http://schemas.microsoft.com/office/word/2010/wordml" xmlns:w15="http://schemas.microsoft.com/office/word/2012/wordml" xmlns:w16cex="http://schemas.microsoft.com/office/word/2018/wordml/cex" xmlns:w16cid="http://schemas.microsoft.com/office/word/2016/wordml/cid" xmlns:w16="http://schemas.microsoft.com/office/word/2018/wordml" xmlns:w16du="http://schemas.microsoft.com/office/word/2023/wordml/word16du" xmlns:w16sdtdh="http://schemas.microsoft.com/office/word/2020/wordml/sdtdatahash" xmlns:w16sdtfl="http://schemas.microsoft.com/office/word/2024/wordml/sdtformatlock" xmlns:w16se="http://schemas.microsoft.com/office/word/2015/wordml/symex" xmlns:wpg="http://schemas.microsoft.com/office/word/2010/wordprocessingGroup" xmlns:wpi="http://schemas.microsoft.com/office/word/2010/wordprocessingInk" xmlns:wne="http://schemas.microsoft.com/office/word/2006/wordml" xmlns:wps="http://schemas.microsoft.com/office/word/2010/wordprocessingShape" mc:Ignorable="w14 w15 w16se w16cid w16 w16cex w16sdtdh w16sdtfl w16du wp14">
   <w:p>
     <w:pPr>
       <w:pStyle w:val="Header"/>
@@ -174,7 +203,7 @@
 </file>
 
 <file path=word/header2.xml><?xml version="1.0" encoding="utf-8"?>
-<w:hdr xmlns:wpc="http://schemas.microsoft.com/office/word/2010/wordprocessingCanvas" xmlns:cx="http://schemas.microsoft.com/office/drawing/2014/chartex" xmlns:cx1="http://schemas.microsoft.com/office/drawing/2015/9/8/chartex" xmlns:cx2="http://schemas.microsoft.com/office/drawing/2015/10/21/chartex" xmlns:cx3="http://schemas.microsoft.com/office/drawing/2016/5/9/chartex" xmlns:cx4="http://schemas.microsoft.com/office/drawing/2016/5/10/chartex" xmlns:cx5="http://schemas.microsoft.com/office/drawing/2016/5/11/chartex" xmlns:cx6="http://schemas.microsoft.com/office/drawing/2016/5/12/chartex" xmlns:cx7="http://schemas.microsoft.com/office/drawing/2016/5/13/chartex" xmlns:cx8="http://schemas.microsoft.com/office/drawing/2016/5/14/chartex" xmlns:mc="http://schemas.openxmlformats.org/markup-compatibility/2006" xmlns:aink="http://schemas.microsoft.com/office/drawing/2016/ink" xmlns:am3d="http://schemas.microsoft.com/office/drawing/2017/model3d" xmlns:o="urn:schemas-microsoft-com:office:office" xmlns:oel="http://schemas.microsoft.com/office/2019/extlst" xmlns:r="http://schemas.openxmlformats.org/officeDocument/2006/relationships" xmlns:m="http://schemas.openxmlformats.org/officeDocument/2006/math" xmlns:v="urn:schemas-microsoft-com:vml" xmlns:wp14="http://schemas.microsoft.com/office/word/2010/wordprocessingDrawing" xmlns:wp="http://schemas.openxmlformats.org/drawingml/2006/wordprocessingDrawing" xmlns:w10="urn:schemas-microsoft-com:office:word" xmlns:w="http://schemas.openxmlformats.org/wordprocessingml/2006/main" xmlns:w14="http://schemas.microsoft.com/office/word/2010/wordml" xmlns:w15="http://schemas.microsoft.com/office/word/2012/wordml" xmlns:w16cex="http://schemas.microsoft.com/office/word/2018/wordml/cex" xmlns:w16cid="http://schemas.microsoft.com/office/word/2016/wordml/cid" xmlns:w16="http://schemas.microsoft.com/office/word/2018/wordml" xmlns:w16sdtdh="http://schemas.microsoft.com/office/word/2020/wordml/sdtdatahash" xmlns:w16se="http://schemas.microsoft.com/office/word/2015/wordml/symex" xmlns:wpg="http://schemas.microsoft.com/office/word/2010/wordprocessingGroup" xmlns:wpi="http://schemas.microsoft.com/office/word/2010/wordprocessingInk" xmlns:wne="http://schemas.microsoft.com/office/word/2006/wordml" xmlns:wps="http://schemas.microsoft.com/office/word/2010/wordprocessingShape" mc:Ignorable="w14 w15 w16se w16cid w16 w16cex w16sdtdh wp14">
+<w:hdr xmlns:wpc="http://schemas.microsoft.com/office/word/2010/wordprocessingCanvas" xmlns:cx="http://schemas.microsoft.com/office/drawing/2014/chartex" xmlns:cx1="http://schemas.microsoft.com/office/drawing/2015/9/8/chartex" xmlns:cx2="http://schemas.microsoft.com/office/drawing/2015/10/21/chartex" xmlns:cx3="http://schemas.microsoft.com/office/drawing/2016/5/9/chartex" xmlns:cx4="http://schemas.microsoft.com/office/drawing/2016/5/10/chartex" xmlns:cx5="http://schemas.microsoft.com/office/drawing/2016/5/11/chartex" xmlns:cx6="http://schemas.microsoft.com/office/drawing/2016/5/12/chartex" xmlns:cx7="http://schemas.microsoft.com/office/drawing/2016/5/13/chartex" xmlns:cx8="http://schemas.microsoft.com/office/drawing/2016/5/14/chartex" xmlns:mc="http://schemas.openxmlformats.org/markup-compatibility/2006" xmlns:aink="http://schemas.microsoft.com/office/drawing/2016/ink" xmlns:am3d="http://schemas.microsoft.com/office/drawing/2017/model3d" xmlns:o="urn:schemas-microsoft-com:office:office" xmlns:oel="http://schemas.microsoft.com/office/2019/extlst" xmlns:r="http://schemas.openxmlformats.org/officeDocument/2006/relationships" xmlns:m="http://schemas.openxmlformats.org/officeDocument/2006/math" xmlns:v="urn:schemas-microsoft-com:vml" xmlns:wp14="http://schemas.microsoft.com/office/word/2010/wordprocessingDrawing" xmlns:wp="http://schemas.openxmlformats.org/drawingml/2006/wordprocessingDrawing" xmlns:w10="urn:schemas-microsoft-com:office:word" xmlns:w="http://schemas.openxmlformats.org/wordprocessingml/2006/main" xmlns:w14="http://schemas.microsoft.com/office/word/2010/wordml" xmlns:w15="http://schemas.microsoft.com/office/word/2012/wordml" xmlns:w16cex="http://schemas.microsoft.com/office/word/2018/wordml/cex" xmlns:w16cid="http://schemas.microsoft.com/office/word/2016/wordml/cid" xmlns:w16="http://schemas.microsoft.com/office/word/2018/wordml" xmlns:w16du="http://schemas.microsoft.com/office/word/2023/wordml/word16du" xmlns:w16sdtdh="http://schemas.microsoft.com/office/word/2020/wordml/sdtdatahash" xmlns:w16sdtfl="http://schemas.microsoft.com/office/word/2024/wordml/sdtformatlock" xmlns:w16se="http://schemas.microsoft.com/office/word/2015/wordml/symex" xmlns:wpg="http://schemas.microsoft.com/office/word/2010/wordprocessingGroup" xmlns:wpi="http://schemas.microsoft.com/office/word/2010/wordprocessingInk" xmlns:wne="http://schemas.microsoft.com/office/word/2006/wordml" xmlns:wps="http://schemas.microsoft.com/office/word/2010/wordprocessingShape" mc:Ignorable="w14 w15 w16se w16cid w16 w16cex w16sdtdh w16sdtfl w16du wp14">
   <w:p>
     <w:pPr>
       <w:pStyle w:val="Header"/>
@@ -187,18 +216,18 @@
         <w:noProof/>
       </w:rPr>
       <w:drawing>
-        <wp:anchor distT="0" distB="0" distL="114300" distR="114300" simplePos="0" relativeHeight="251658240" behindDoc="1" locked="0" layoutInCell="1" allowOverlap="1" wp14:anchorId="7C4D1022" wp14:editId="3308A820">
+        <wp:anchor distT="0" distB="0" distL="114300" distR="114300" simplePos="0" relativeHeight="251658240" behindDoc="1" locked="0" layoutInCell="1" allowOverlap="1" wp14:anchorId="7C4D1022" wp14:editId="44C5EA5B">
           <wp:simplePos x="0" y="0"/>
           <wp:positionH relativeFrom="column">
-            <wp:posOffset>4787251</wp:posOffset>
+            <wp:posOffset>4786313</wp:posOffset>
           </wp:positionH>
-          <wp:positionV relativeFrom="paragraph">
-            <wp:posOffset>-210428</wp:posOffset>
+          <wp:positionV relativeFrom="page">
+            <wp:posOffset>661988</wp:posOffset>
           </wp:positionV>
-          <wp:extent cx="1376737" cy="1376737"/>
+          <wp:extent cx="1376363" cy="676275"/>
           <wp:effectExtent l="0" t="0" r="0" b="0"/>
           <wp:wrapNone/>
-          <wp:docPr id="1867001507" name="Picture 1" descr="Contoso Image Resizing Service"/>
+          <wp:docPr id="1867001507" name="Picture 1"/>
           <wp:cNvGraphicFramePr>
             <a:graphicFrameLocks xmlns:a="http://schemas.openxmlformats.org/drawingml/2006/main" noChangeAspect="1"/>
           </wp:cNvGraphicFramePr>
@@ -206,20 +235,13 @@
             <a:graphicData uri="http://schemas.openxmlformats.org/drawingml/2006/picture">
               <pic:pic xmlns:pic="http://schemas.openxmlformats.org/drawingml/2006/picture">
                 <pic:nvPicPr>
-                  <pic:cNvPr id="0" name="Picture 1" descr="Contoso Image Resizing Service"/>
+                  <pic:cNvPr id="1867001507" name="Picture 1"/>
                   <pic:cNvPicPr>
                     <a:picLocks noChangeAspect="1" noChangeArrowheads="1"/>
                   </pic:cNvPicPr>
                 </pic:nvPicPr>
                 <pic:blipFill>
-                  <a:blip r:embed="rId1">
-                    <a:extLst>
-                      <a:ext uri="{28A0092B-C50C-407E-A947-70E740481C1C}">
-                        <a14:useLocalDpi xmlns:a14="http://schemas.microsoft.com/office/drawing/2010/main" val="0"/>
-                      </a:ext>
-                    </a:extLst>
-                  </a:blip>
-                  <a:srcRect/>
+                  <a:blip r:embed="rId1"/>
                   <a:stretch>
                     <a:fillRect/>
                   </a:stretch>
@@ -227,7 +249,7 @@
                 <pic:spPr bwMode="auto">
                   <a:xfrm>
                     <a:off x="0" y="0"/>
-                    <a:ext cx="1376737" cy="1376737"/>
+                    <a:ext cx="1382709" cy="679393"/>
                   </a:xfrm>
                   <a:prstGeom prst="rect">
                     <a:avLst/>
@@ -253,28 +275,6 @@
       <w:rPr>
         <w:lang w:val="de-CH"/>
       </w:rPr>
-      <w:t xml:space="preserve">Einwohneramt </w:t>
-    </w:r>
-  </w:p>
-  <w:p>
-    <w:pPr>
-      <w:pStyle w:val="Header"/>
-      <w:rPr>
-        <w:lang w:val="de-CH"/>
-      </w:rPr>
-    </w:pPr>
-    <w:proofErr w:type="spellStart"/>
-    <w:r>
-      <w:rPr>
-        <w:lang w:val="de-CH"/>
-      </w:rPr>
-      <w:t>Contoso</w:t>
-    </w:r>
-    <w:proofErr w:type="spellEnd"/>
-    <w:r>
-      <w:rPr>
-        <w:lang w:val="de-CH"/>
-      </w:rPr>
       <w:t xml:space="preserve"> </w:t>
     </w:r>
   </w:p>
@@ -289,7 +289,13 @@
       <w:rPr>
         <w:lang w:val="de-CH"/>
       </w:rPr>
-      <w:t xml:space="preserve">Rathausplatz 1 </w:t>
+      <w:t>R</w:t>
+    </w:r>
+    <w:r>
+      <w:rPr>
+        <w:lang w:val="de-CH"/>
+      </w:rPr>
+      <w:t>esidents' Registration Office</w:t>
     </w:r>
   </w:p>
   <w:p>
@@ -303,21 +309,7 @@
       <w:rPr>
         <w:lang w:val="de-CH"/>
       </w:rPr>
-      <w:t xml:space="preserve">8000 </w:t>
-    </w:r>
-    <w:proofErr w:type="spellStart"/>
-    <w:r>
-      <w:rPr>
-        <w:lang w:val="de-CH"/>
-      </w:rPr>
       <w:t>Contoso</w:t>
-    </w:r>
-    <w:proofErr w:type="spellEnd"/>
-    <w:r>
-      <w:rPr>
-        <w:lang w:val="de-CH"/>
-      </w:rPr>
-      <w:t xml:space="preserve"> </w:t>
     </w:r>
   </w:p>
   <w:p>
@@ -331,13 +323,7 @@
       <w:rPr>
         <w:lang w:val="de-CH"/>
       </w:rPr>
-      <w:t>Schweiz</w:t>
-    </w:r>
-    <w:r>
-      <w:rPr>
-        <w:lang w:val="de-CH"/>
-      </w:rPr>
-      <w:t xml:space="preserve"> </w:t>
+      <w:t>Rathausplatz 1</w:t>
     </w:r>
   </w:p>
   <w:p>
@@ -347,6 +333,26 @@
         <w:lang w:val="de-CH"/>
       </w:rPr>
     </w:pPr>
+    <w:r>
+      <w:rPr>
+        <w:lang w:val="de-CH"/>
+      </w:rPr>
+      <w:t>8000 Contoso</w:t>
+    </w:r>
+  </w:p>
+  <w:p>
+    <w:pPr>
+      <w:pStyle w:val="Header"/>
+      <w:rPr>
+        <w:lang w:val="de-CH"/>
+      </w:rPr>
+    </w:pPr>
+    <w:r>
+      <w:rPr>
+        <w:lang w:val="de-CH"/>
+      </w:rPr>
+      <w:t>Switzerland</w:t>
+    </w:r>
     <w:r>
       <w:fldChar w:fldCharType="begin"/>
     </w:r>
@@ -373,7 +379,7 @@
 </file>
 
 <file path=word/header3.xml><?xml version="1.0" encoding="utf-8"?>
-<w:hdr xmlns:wpc="http://schemas.microsoft.com/office/word/2010/wordprocessingCanvas" xmlns:cx="http://schemas.microsoft.com/office/drawing/2014/chartex" xmlns:cx1="http://schemas.microsoft.com/office/drawing/2015/9/8/chartex" xmlns:cx2="http://schemas.microsoft.com/office/drawing/2015/10/21/chartex" xmlns:cx3="http://schemas.microsoft.com/office/drawing/2016/5/9/chartex" xmlns:cx4="http://schemas.microsoft.com/office/drawing/2016/5/10/chartex" xmlns:cx5="http://schemas.microsoft.com/office/drawing/2016/5/11/chartex" xmlns:cx6="http://schemas.microsoft.com/office/drawing/2016/5/12/chartex" xmlns:cx7="http://schemas.microsoft.com/office/drawing/2016/5/13/chartex" xmlns:cx8="http://schemas.microsoft.com/office/drawing/2016/5/14/chartex" xmlns:mc="http://schemas.openxmlformats.org/markup-compatibility/2006" xmlns:aink="http://schemas.microsoft.com/office/drawing/2016/ink" xmlns:am3d="http://schemas.microsoft.com/office/drawing/2017/model3d" xmlns:o="urn:schemas-microsoft-com:office:office" xmlns:oel="http://schemas.microsoft.com/office/2019/extlst" xmlns:r="http://schemas.openxmlformats.org/officeDocument/2006/relationships" xmlns:m="http://schemas.openxmlformats.org/officeDocument/2006/math" xmlns:v="urn:schemas-microsoft-com:vml" xmlns:wp14="http://schemas.microsoft.com/office/word/2010/wordprocessingDrawing" xmlns:wp="http://schemas.openxmlformats.org/drawingml/2006/wordprocessingDrawing" xmlns:w10="urn:schemas-microsoft-com:office:word" xmlns:w="http://schemas.openxmlformats.org/wordprocessingml/2006/main" xmlns:w14="http://schemas.microsoft.com/office/word/2010/wordml" xmlns:w15="http://schemas.microsoft.com/office/word/2012/wordml" xmlns:w16cex="http://schemas.microsoft.com/office/word/2018/wordml/cex" xmlns:w16cid="http://schemas.microsoft.com/office/word/2016/wordml/cid" xmlns:w16="http://schemas.microsoft.com/office/word/2018/wordml" xmlns:w16sdtdh="http://schemas.microsoft.com/office/word/2020/wordml/sdtdatahash" xmlns:w16se="http://schemas.microsoft.com/office/word/2015/wordml/symex" xmlns:wpg="http://schemas.microsoft.com/office/word/2010/wordprocessingGroup" xmlns:wpi="http://schemas.microsoft.com/office/word/2010/wordprocessingInk" xmlns:wne="http://schemas.microsoft.com/office/word/2006/wordml" xmlns:wps="http://schemas.microsoft.com/office/word/2010/wordprocessingShape" mc:Ignorable="w14 w15 w16se w16cid w16 w16cex w16sdtdh wp14">
+<w:hdr xmlns:wpc="http://schemas.microsoft.com/office/word/2010/wordprocessingCanvas" xmlns:cx="http://schemas.microsoft.com/office/drawing/2014/chartex" xmlns:cx1="http://schemas.microsoft.com/office/drawing/2015/9/8/chartex" xmlns:cx2="http://schemas.microsoft.com/office/drawing/2015/10/21/chartex" xmlns:cx3="http://schemas.microsoft.com/office/drawing/2016/5/9/chartex" xmlns:cx4="http://schemas.microsoft.com/office/drawing/2016/5/10/chartex" xmlns:cx5="http://schemas.microsoft.com/office/drawing/2016/5/11/chartex" xmlns:cx6="http://schemas.microsoft.com/office/drawing/2016/5/12/chartex" xmlns:cx7="http://schemas.microsoft.com/office/drawing/2016/5/13/chartex" xmlns:cx8="http://schemas.microsoft.com/office/drawing/2016/5/14/chartex" xmlns:mc="http://schemas.openxmlformats.org/markup-compatibility/2006" xmlns:aink="http://schemas.microsoft.com/office/drawing/2016/ink" xmlns:am3d="http://schemas.microsoft.com/office/drawing/2017/model3d" xmlns:o="urn:schemas-microsoft-com:office:office" xmlns:oel="http://schemas.microsoft.com/office/2019/extlst" xmlns:r="http://schemas.openxmlformats.org/officeDocument/2006/relationships" xmlns:m="http://schemas.openxmlformats.org/officeDocument/2006/math" xmlns:v="urn:schemas-microsoft-com:vml" xmlns:wp14="http://schemas.microsoft.com/office/word/2010/wordprocessingDrawing" xmlns:wp="http://schemas.openxmlformats.org/drawingml/2006/wordprocessingDrawing" xmlns:w10="urn:schemas-microsoft-com:office:word" xmlns:w="http://schemas.openxmlformats.org/wordprocessingml/2006/main" xmlns:w14="http://schemas.microsoft.com/office/word/2010/wordml" xmlns:w15="http://schemas.microsoft.com/office/word/2012/wordml" xmlns:w16cex="http://schemas.microsoft.com/office/word/2018/wordml/cex" xmlns:w16cid="http://schemas.microsoft.com/office/word/2016/wordml/cid" xmlns:w16="http://schemas.microsoft.com/office/word/2018/wordml" xmlns:w16du="http://schemas.microsoft.com/office/word/2023/wordml/word16du" xmlns:w16sdtdh="http://schemas.microsoft.com/office/word/2020/wordml/sdtdatahash" xmlns:w16sdtfl="http://schemas.microsoft.com/office/word/2024/wordml/sdtformatlock" xmlns:w16se="http://schemas.microsoft.com/office/word/2015/wordml/symex" xmlns:wpg="http://schemas.microsoft.com/office/word/2010/wordprocessingGroup" xmlns:wpi="http://schemas.microsoft.com/office/word/2010/wordprocessingInk" xmlns:wne="http://schemas.microsoft.com/office/word/2006/wordml" xmlns:wps="http://schemas.microsoft.com/office/word/2010/wordprocessingShape" mc:Ignorable="w14 w15 w16se w16cid w16 w16cex w16sdtdh w16sdtfl w16du wp14">
   <w:p>
     <w:pPr>
       <w:pStyle w:val="Header"/>
@@ -383,7 +389,7 @@
 </file>
 
 <file path=word/numbering.xml><?xml version="1.0" encoding="utf-8"?>
-<w:numbering xmlns:wpc="http://schemas.microsoft.com/office/word/2010/wordprocessingCanvas" xmlns:cx="http://schemas.microsoft.com/office/drawing/2014/chartex" xmlns:cx1="http://schemas.microsoft.com/office/drawing/2015/9/8/chartex" xmlns:cx2="http://schemas.microsoft.com/office/drawing/2015/10/21/chartex" xmlns:cx3="http://schemas.microsoft.com/office/drawing/2016/5/9/chartex" xmlns:cx4="http://schemas.microsoft.com/office/drawing/2016/5/10/chartex" xmlns:cx5="http://schemas.microsoft.com/office/drawing/2016/5/11/chartex" xmlns:cx6="http://schemas.microsoft.com/office/drawing/2016/5/12/chartex" xmlns:cx7="http://schemas.microsoft.com/office/drawing/2016/5/13/chartex" xmlns:cx8="http://schemas.microsoft.com/office/drawing/2016/5/14/chartex" xmlns:mc="http://schemas.openxmlformats.org/markup-compatibility/2006" xmlns:aink="http://schemas.microsoft.com/office/drawing/2016/ink" xmlns:am3d="http://schemas.microsoft.com/office/drawing/2017/model3d" xmlns:o="urn:schemas-microsoft-com:office:office" xmlns:oel="http://schemas.microsoft.com/office/2019/extlst" xmlns:r="http://schemas.openxmlformats.org/officeDocument/2006/relationships" xmlns:m="http://schemas.openxmlformats.org/officeDocument/2006/math" xmlns:v="urn:schemas-microsoft-com:vml" xmlns:wp14="http://schemas.microsoft.com/office/word/2010/wordprocessingDrawing" xmlns:wp="http://schemas.openxmlformats.org/drawingml/2006/wordprocessingDrawing" xmlns:w10="urn:schemas-microsoft-com:office:word" xmlns:w="http://schemas.openxmlformats.org/wordprocessingml/2006/main" xmlns:w14="http://schemas.microsoft.com/office/word/2010/wordml" xmlns:w15="http://schemas.microsoft.com/office/word/2012/wordml" xmlns:w16cex="http://schemas.microsoft.com/office/word/2018/wordml/cex" xmlns:w16cid="http://schemas.microsoft.com/office/word/2016/wordml/cid" xmlns:w16="http://schemas.microsoft.com/office/word/2018/wordml" xmlns:w16sdtdh="http://schemas.microsoft.com/office/word/2020/wordml/sdtdatahash" xmlns:w16se="http://schemas.microsoft.com/office/word/2015/wordml/symex" xmlns:wpg="http://schemas.microsoft.com/office/word/2010/wordprocessingGroup" xmlns:wpi="http://schemas.microsoft.com/office/word/2010/wordprocessingInk" xmlns:wne="http://schemas.microsoft.com/office/word/2006/wordml" xmlns:wps="http://schemas.microsoft.com/office/word/2010/wordprocessingShape" mc:Ignorable="w14 w15 w16se w16cid w16 w16cex w16sdtdh wp14">
+<w:numbering xmlns:wpc="http://schemas.microsoft.com/office/word/2010/wordprocessingCanvas" xmlns:cx="http://schemas.microsoft.com/office/drawing/2014/chartex" xmlns:cx1="http://schemas.microsoft.com/office/drawing/2015/9/8/chartex" xmlns:cx2="http://schemas.microsoft.com/office/drawing/2015/10/21/chartex" xmlns:cx3="http://schemas.microsoft.com/office/drawing/2016/5/9/chartex" xmlns:cx4="http://schemas.microsoft.com/office/drawing/2016/5/10/chartex" xmlns:cx5="http://schemas.microsoft.com/office/drawing/2016/5/11/chartex" xmlns:cx6="http://schemas.microsoft.com/office/drawing/2016/5/12/chartex" xmlns:cx7="http://schemas.microsoft.com/office/drawing/2016/5/13/chartex" xmlns:cx8="http://schemas.microsoft.com/office/drawing/2016/5/14/chartex" xmlns:mc="http://schemas.openxmlformats.org/markup-compatibility/2006" xmlns:aink="http://schemas.microsoft.com/office/drawing/2016/ink" xmlns:am3d="http://schemas.microsoft.com/office/drawing/2017/model3d" xmlns:o="urn:schemas-microsoft-com:office:office" xmlns:oel="http://schemas.microsoft.com/office/2019/extlst" xmlns:r="http://schemas.openxmlformats.org/officeDocument/2006/relationships" xmlns:m="http://schemas.openxmlformats.org/officeDocument/2006/math" xmlns:v="urn:schemas-microsoft-com:vml" xmlns:wp14="http://schemas.microsoft.com/office/word/2010/wordprocessingDrawing" xmlns:wp="http://schemas.openxmlformats.org/drawingml/2006/wordprocessingDrawing" xmlns:w10="urn:schemas-microsoft-com:office:word" xmlns:w="http://schemas.openxmlformats.org/wordprocessingml/2006/main" xmlns:w14="http://schemas.microsoft.com/office/word/2010/wordml" xmlns:w15="http://schemas.microsoft.com/office/word/2012/wordml" xmlns:w16cex="http://schemas.microsoft.com/office/word/2018/wordml/cex" xmlns:w16cid="http://schemas.microsoft.com/office/word/2016/wordml/cid" xmlns:w16="http://schemas.microsoft.com/office/word/2018/wordml" xmlns:w16du="http://schemas.microsoft.com/office/word/2023/wordml/word16du" xmlns:w16sdtdh="http://schemas.microsoft.com/office/word/2020/wordml/sdtdatahash" xmlns:w16sdtfl="http://schemas.microsoft.com/office/word/2024/wordml/sdtformatlock" xmlns:w16se="http://schemas.microsoft.com/office/word/2015/wordml/symex" xmlns:wpg="http://schemas.microsoft.com/office/word/2010/wordprocessingGroup" xmlns:wpi="http://schemas.microsoft.com/office/word/2010/wordprocessingInk" xmlns:wne="http://schemas.microsoft.com/office/word/2006/wordml" xmlns:wps="http://schemas.microsoft.com/office/word/2010/wordprocessingShape" mc:Ignorable="w14 w15 w16se w16cid w16 w16cex w16sdtdh w16sdtfl w16du wp14">
   <w:abstractNum w:abstractNumId="0" w15:restartNumberingAfterBreak="0">
     <w:nsid w:val="FFFFFF7C"/>
     <w:multiLevelType w:val="singleLevel"/>
@@ -586,7 +592,7 @@
 </file>
 
 <file path=word/styles.xml><?xml version="1.0" encoding="utf-8"?>
-<w:styles xmlns:mc="http://schemas.openxmlformats.org/markup-compatibility/2006" xmlns:r="http://schemas.openxmlformats.org/officeDocument/2006/relationships" xmlns:w="http://schemas.openxmlformats.org/wordprocessingml/2006/main" xmlns:w14="http://schemas.microsoft.com/office/word/2010/wordml" xmlns:w15="http://schemas.microsoft.com/office/word/2012/wordml" xmlns:w16cex="http://schemas.microsoft.com/office/word/2018/wordml/cex" xmlns:w16cid="http://schemas.microsoft.com/office/word/2016/wordml/cid" xmlns:w16="http://schemas.microsoft.com/office/word/2018/wordml" xmlns:w16sdtdh="http://schemas.microsoft.com/office/word/2020/wordml/sdtdatahash" xmlns:w16se="http://schemas.microsoft.com/office/word/2015/wordml/symex" mc:Ignorable="w14 w15 w16se w16cid w16 w16cex w16sdtdh">
+<w:styles xmlns:mc="http://schemas.openxmlformats.org/markup-compatibility/2006" xmlns:r="http://schemas.openxmlformats.org/officeDocument/2006/relationships" xmlns:w="http://schemas.openxmlformats.org/wordprocessingml/2006/main" xmlns:w14="http://schemas.microsoft.com/office/word/2010/wordml" xmlns:w15="http://schemas.microsoft.com/office/word/2012/wordml" xmlns:w16cex="http://schemas.microsoft.com/office/word/2018/wordml/cex" xmlns:w16cid="http://schemas.microsoft.com/office/word/2016/wordml/cid" xmlns:w16="http://schemas.microsoft.com/office/word/2018/wordml" xmlns:w16du="http://schemas.microsoft.com/office/word/2023/wordml/word16du" xmlns:w16sdtdh="http://schemas.microsoft.com/office/word/2020/wordml/sdtdatahash" xmlns:w16sdtfl="http://schemas.microsoft.com/office/word/2024/wordml/sdtformatlock" xmlns:w16se="http://schemas.microsoft.com/office/word/2015/wordml/symex" mc:Ignorable="w14 w15 w16se w16cid w16 w16cex w16sdtdh w16sdtfl w16du">
   <w:docDefaults>
     <w:rPrDefault>
       <w:rPr>

</xml_diff>